<commit_message>
add archive api (backend) in modules
</commit_message>
<xml_diff>
--- a/Bacs.API/Лабораторная работа №2/Модули.docx
+++ b/Bacs.API/Лабораторная работа №2/Модули.docx
@@ -3,6 +3,123 @@
 <w:document xmlns:wpc="http://schemas.microsoft.com/office/word/2010/wordprocessingCanvas" xmlns:mc="http://schemas.openxmlformats.org/markup-compatibility/2006" xmlns:o="urn:schemas-microsoft-com:office:office" xmlns:r="http://schemas.openxmlformats.org/officeDocument/2006/relationships" xmlns:m="http://schemas.openxmlformats.org/officeDocument/2006/math" xmlns:v="urn:schemas-microsoft-com:vml" xmlns:wp14="http://schemas.microsoft.com/office/word/2010/wordprocessingDrawing" xmlns:wp="http://schemas.openxmlformats.org/drawingml/2006/wordprocessingDrawing" xmlns:w10="urn:schemas-microsoft-com:office:word" xmlns:w="http://schemas.openxmlformats.org/wordprocessingml/2006/main" xmlns:w14="http://schemas.microsoft.com/office/word/2010/wordml" xmlns:wpg="http://schemas.microsoft.com/office/word/2010/wordprocessingGroup" xmlns:wpi="http://schemas.microsoft.com/office/word/2010/wordprocessingInk" xmlns:wne="http://schemas.microsoft.com/office/word/2006/wordml" xmlns:wps="http://schemas.microsoft.com/office/word/2010/wordprocessingShape" mc:Ignorable="w14 wp14">
   <w:body>
     <w:p>
+      <w:pPr>
+        <w:jc w:val="center"/>
+        <w:rPr>
+          <w:rFonts w:ascii="Times New Roman" w:hAnsi="Times New Roman" w:cs="Times New Roman"/>
+          <w:sz w:val="28"/>
+          <w:szCs w:val="24"/>
+          <w:lang w:val="en-US"/>
+        </w:rPr>
+      </w:pPr>
+      <w:r>
+        <w:rPr>
+          <w:rFonts w:ascii="Times New Roman" w:hAnsi="Times New Roman" w:cs="Times New Roman"/>
+          <w:sz w:val="28"/>
+          <w:szCs w:val="24"/>
+          <w:lang w:val="en-US"/>
+        </w:rPr>
+        <w:t>Archive API</w:t>
+      </w:r>
+    </w:p>
+    <w:p>
+      <w:pPr>
+        <w:pStyle w:val="a3"/>
+        <w:numPr>
+          <w:ilvl w:val="0"/>
+          <w:numId w:val="2"/>
+        </w:numPr>
+        <w:rPr>
+          <w:rFonts w:ascii="Times New Roman" w:hAnsi="Times New Roman" w:cs="Times New Roman"/>
+          <w:sz w:val="28"/>
+          <w:szCs w:val="24"/>
+        </w:rPr>
+      </w:pPr>
+      <w:r>
+        <w:rPr>
+          <w:rFonts w:ascii="Times New Roman" w:hAnsi="Times New Roman" w:cs="Times New Roman"/>
+          <w:sz w:val="28"/>
+          <w:szCs w:val="24"/>
+          <w:lang w:val="en-US"/>
+        </w:rPr>
+        <w:t>Archive API (Backend)</w:t>
+      </w:r>
+    </w:p>
+    <w:p>
+      <w:pPr>
+        <w:pStyle w:val="a3"/>
+        <w:numPr>
+          <w:ilvl w:val="1"/>
+          <w:numId w:val="2"/>
+        </w:numPr>
+        <w:rPr>
+          <w:rFonts w:ascii="Times New Roman" w:hAnsi="Times New Roman" w:cs="Times New Roman"/>
+          <w:sz w:val="28"/>
+          <w:szCs w:val="24"/>
+        </w:rPr>
+      </w:pPr>
+      <w:r>
+        <w:rPr>
+          <w:rFonts w:ascii="Times New Roman" w:hAnsi="Times New Roman" w:cs="Times New Roman"/>
+          <w:sz w:val="28"/>
+          <w:szCs w:val="24"/>
+        </w:rPr>
+        <w:t xml:space="preserve"> </w:t>
+      </w:r>
+      <w:r>
+        <w:rPr>
+          <w:rFonts w:ascii="Times New Roman" w:hAnsi="Times New Roman" w:cs="Times New Roman"/>
+          <w:sz w:val="28"/>
+          <w:szCs w:val="24"/>
+        </w:rPr>
+        <w:t>Модуль получения множества</w:t>
+      </w:r>
+      <w:r>
+        <w:rPr>
+          <w:rFonts w:ascii="Times New Roman" w:hAnsi="Times New Roman" w:cs="Times New Roman"/>
+          <w:sz w:val="28"/>
+          <w:szCs w:val="24"/>
+        </w:rPr>
+        <w:t xml:space="preserve"> задач</w:t>
+      </w:r>
+    </w:p>
+    <w:p>
+      <w:pPr>
+        <w:pStyle w:val="a3"/>
+        <w:numPr>
+          <w:ilvl w:val="1"/>
+          <w:numId w:val="2"/>
+        </w:numPr>
+        <w:rPr>
+          <w:rFonts w:ascii="Times New Roman" w:hAnsi="Times New Roman" w:cs="Times New Roman"/>
+          <w:sz w:val="28"/>
+          <w:szCs w:val="24"/>
+        </w:rPr>
+      </w:pPr>
+      <w:r>
+        <w:rPr>
+          <w:rFonts w:ascii="Times New Roman" w:hAnsi="Times New Roman" w:cs="Times New Roman"/>
+          <w:sz w:val="28"/>
+          <w:szCs w:val="24"/>
+        </w:rPr>
+        <w:t xml:space="preserve"> </w:t>
+      </w:r>
+      <w:r>
+        <w:rPr>
+          <w:rFonts w:ascii="Times New Roman" w:hAnsi="Times New Roman" w:cs="Times New Roman"/>
+          <w:sz w:val="28"/>
+          <w:szCs w:val="24"/>
+        </w:rPr>
+        <w:t>Модуль получения ссылки</w:t>
+      </w:r>
+      <w:r>
+        <w:rPr>
+          <w:rFonts w:ascii="Times New Roman" w:hAnsi="Times New Roman" w:cs="Times New Roman"/>
+          <w:sz w:val="28"/>
+          <w:szCs w:val="24"/>
+        </w:rPr>
+        <w:t xml:space="preserve"> на условие задачи</w:t>
+      </w:r>
       <w:bookmarkStart w:id="0" w:name="_GoBack"/>
       <w:bookmarkEnd w:id="0"/>
     </w:p>

</xml_diff>

<commit_message>
add archive api spec (frontend) in modules
</commit_message>
<xml_diff>
--- a/Bacs.API/Лабораторная работа №2/Модули.docx
+++ b/Bacs.API/Лабораторная работа №2/Модули.docx
@@ -119,6 +119,59 @@
           <w:szCs w:val="24"/>
         </w:rPr>
         <w:t xml:space="preserve"> на условие задачи</w:t>
+      </w:r>
+    </w:p>
+    <w:p>
+      <w:pPr>
+        <w:pStyle w:val="a3"/>
+        <w:numPr>
+          <w:ilvl w:val="0"/>
+          <w:numId w:val="2"/>
+        </w:numPr>
+        <w:rPr>
+          <w:rFonts w:ascii="Times New Roman" w:hAnsi="Times New Roman" w:cs="Times New Roman"/>
+          <w:sz w:val="28"/>
+          <w:szCs w:val="24"/>
+        </w:rPr>
+      </w:pPr>
+      <w:r>
+        <w:rPr>
+          <w:rFonts w:ascii="Times New Roman" w:hAnsi="Times New Roman" w:cs="Times New Roman"/>
+          <w:sz w:val="28"/>
+          <w:szCs w:val="24"/>
+          <w:lang w:val="en-US"/>
+        </w:rPr>
+        <w:t>Archive API Spec (Frontend)</w:t>
+      </w:r>
+    </w:p>
+    <w:p>
+      <w:pPr>
+        <w:pStyle w:val="a3"/>
+        <w:numPr>
+          <w:ilvl w:val="1"/>
+          <w:numId w:val="2"/>
+        </w:numPr>
+        <w:rPr>
+          <w:rFonts w:ascii="Times New Roman" w:hAnsi="Times New Roman" w:cs="Times New Roman"/>
+          <w:sz w:val="28"/>
+          <w:szCs w:val="24"/>
+        </w:rPr>
+      </w:pPr>
+      <w:r>
+        <w:rPr>
+          <w:rFonts w:ascii="Times New Roman" w:hAnsi="Times New Roman" w:cs="Times New Roman"/>
+          <w:sz w:val="28"/>
+          <w:szCs w:val="24"/>
+        </w:rPr>
+        <w:t xml:space="preserve"> </w:t>
+      </w:r>
+      <w:r>
+        <w:rPr>
+          <w:rFonts w:ascii="Times New Roman" w:hAnsi="Times New Roman" w:cs="Times New Roman"/>
+          <w:sz w:val="28"/>
+          <w:szCs w:val="24"/>
+        </w:rPr>
+        <w:t>Модуль страницы спецификации</w:t>
       </w:r>
       <w:bookmarkStart w:id="0" w:name="_GoBack"/>
       <w:bookmarkEnd w:id="0"/>

</xml_diff>

<commit_message>
archive api: add repository module
</commit_message>
<xml_diff>
--- a/Bacs.API/Лабораторная работа №2/Модули.docx
+++ b/Bacs.API/Лабораторная работа №2/Модули.docx
@@ -172,6 +172,134 @@
           <w:szCs w:val="24"/>
         </w:rPr>
         <w:t>Модуль страницы спецификации</w:t>
+      </w:r>
+    </w:p>
+    <w:p>
+      <w:pPr>
+        <w:pStyle w:val="a3"/>
+        <w:numPr>
+          <w:ilvl w:val="0"/>
+          <w:numId w:val="2"/>
+        </w:numPr>
+        <w:rPr>
+          <w:rFonts w:ascii="Times New Roman" w:hAnsi="Times New Roman" w:cs="Times New Roman"/>
+          <w:sz w:val="28"/>
+          <w:szCs w:val="24"/>
+        </w:rPr>
+      </w:pPr>
+      <w:r>
+        <w:rPr>
+          <w:rFonts w:ascii="Times New Roman" w:hAnsi="Times New Roman" w:cs="Times New Roman"/>
+          <w:sz w:val="28"/>
+          <w:szCs w:val="24"/>
+        </w:rPr>
+        <w:t xml:space="preserve">Подсистема </w:t>
+      </w:r>
+      <w:proofErr w:type="spellStart"/>
+      <w:r>
+        <w:rPr>
+          <w:rFonts w:ascii="Times New Roman" w:hAnsi="Times New Roman" w:cs="Times New Roman"/>
+          <w:sz w:val="28"/>
+          <w:szCs w:val="24"/>
+        </w:rPr>
+        <w:t>репозиториев</w:t>
+      </w:r>
+      <w:proofErr w:type="spellEnd"/>
+    </w:p>
+    <w:p>
+      <w:pPr>
+        <w:pStyle w:val="a3"/>
+        <w:numPr>
+          <w:ilvl w:val="1"/>
+          <w:numId w:val="2"/>
+        </w:numPr>
+        <w:rPr>
+          <w:rFonts w:ascii="Times New Roman" w:hAnsi="Times New Roman" w:cs="Times New Roman"/>
+          <w:sz w:val="28"/>
+          <w:szCs w:val="24"/>
+        </w:rPr>
+      </w:pPr>
+      <w:r>
+        <w:rPr>
+          <w:rFonts w:ascii="Times New Roman" w:hAnsi="Times New Roman" w:cs="Times New Roman"/>
+          <w:sz w:val="28"/>
+          <w:szCs w:val="24"/>
+        </w:rPr>
+        <w:t xml:space="preserve"> </w:t>
+      </w:r>
+      <w:r>
+        <w:rPr>
+          <w:rFonts w:ascii="Times New Roman" w:hAnsi="Times New Roman" w:cs="Times New Roman"/>
+          <w:sz w:val="28"/>
+          <w:szCs w:val="24"/>
+        </w:rPr>
+        <w:t>Модуль добавления записи</w:t>
+      </w:r>
+    </w:p>
+    <w:p>
+      <w:pPr>
+        <w:pStyle w:val="a3"/>
+        <w:numPr>
+          <w:ilvl w:val="1"/>
+          <w:numId w:val="2"/>
+        </w:numPr>
+        <w:rPr>
+          <w:rFonts w:ascii="Times New Roman" w:hAnsi="Times New Roman" w:cs="Times New Roman"/>
+          <w:sz w:val="28"/>
+          <w:szCs w:val="24"/>
+        </w:rPr>
+      </w:pPr>
+      <w:r>
+        <w:rPr>
+          <w:rFonts w:ascii="Times New Roman" w:hAnsi="Times New Roman" w:cs="Times New Roman"/>
+          <w:sz w:val="28"/>
+          <w:szCs w:val="24"/>
+        </w:rPr>
+        <w:t xml:space="preserve"> Модуль получения записи</w:t>
+      </w:r>
+    </w:p>
+    <w:p>
+      <w:pPr>
+        <w:pStyle w:val="a3"/>
+        <w:numPr>
+          <w:ilvl w:val="1"/>
+          <w:numId w:val="2"/>
+        </w:numPr>
+        <w:rPr>
+          <w:rFonts w:ascii="Times New Roman" w:hAnsi="Times New Roman" w:cs="Times New Roman"/>
+          <w:sz w:val="28"/>
+          <w:szCs w:val="24"/>
+        </w:rPr>
+      </w:pPr>
+      <w:r>
+        <w:rPr>
+          <w:rFonts w:ascii="Times New Roman" w:hAnsi="Times New Roman" w:cs="Times New Roman"/>
+          <w:sz w:val="28"/>
+          <w:szCs w:val="24"/>
+        </w:rPr>
+        <w:t xml:space="preserve"> Модуль обновления записи</w:t>
+      </w:r>
+    </w:p>
+    <w:p>
+      <w:pPr>
+        <w:pStyle w:val="a3"/>
+        <w:numPr>
+          <w:ilvl w:val="1"/>
+          <w:numId w:val="2"/>
+        </w:numPr>
+        <w:rPr>
+          <w:rFonts w:ascii="Times New Roman" w:hAnsi="Times New Roman" w:cs="Times New Roman"/>
+          <w:sz w:val="28"/>
+          <w:szCs w:val="24"/>
+        </w:rPr>
+      </w:pPr>
+      <w:r>
+        <w:rPr>
+          <w:rFonts w:ascii="Times New Roman" w:hAnsi="Times New Roman" w:cs="Times New Roman"/>
+          <w:sz w:val="28"/>
+          <w:szCs w:val="24"/>
+        </w:rPr>
+        <w:t xml:space="preserve"> Модуль удаления записи</w:t>
       </w:r>
       <w:bookmarkStart w:id="0" w:name="_GoBack"/>
       <w:bookmarkEnd w:id="0"/>

</xml_diff>

<commit_message>
archive api: add role module
</commit_message>
<xml_diff>
--- a/Bacs.API/Лабораторная работа №2/Модули.docx
+++ b/Bacs.API/Лабораторная работа №2/Модули.docx
@@ -300,6 +300,66 @@
           <w:szCs w:val="24"/>
         </w:rPr>
         <w:t xml:space="preserve"> Модуль удаления записи</w:t>
+      </w:r>
+    </w:p>
+    <w:p>
+      <w:pPr>
+        <w:pStyle w:val="a3"/>
+        <w:numPr>
+          <w:ilvl w:val="0"/>
+          <w:numId w:val="2"/>
+        </w:numPr>
+        <w:rPr>
+          <w:rFonts w:ascii="Times New Roman" w:hAnsi="Times New Roman" w:cs="Times New Roman"/>
+          <w:sz w:val="28"/>
+          <w:szCs w:val="24"/>
+        </w:rPr>
+      </w:pPr>
+      <w:r>
+        <w:rPr>
+          <w:rFonts w:ascii="Times New Roman" w:hAnsi="Times New Roman" w:cs="Times New Roman"/>
+          <w:sz w:val="28"/>
+          <w:szCs w:val="24"/>
+        </w:rPr>
+        <w:t>Подсистема ролей</w:t>
+      </w:r>
+    </w:p>
+    <w:p>
+      <w:pPr>
+        <w:pStyle w:val="a3"/>
+        <w:numPr>
+          <w:ilvl w:val="1"/>
+          <w:numId w:val="2"/>
+        </w:numPr>
+        <w:rPr>
+          <w:rFonts w:ascii="Times New Roman" w:hAnsi="Times New Roman" w:cs="Times New Roman"/>
+          <w:sz w:val="28"/>
+          <w:szCs w:val="24"/>
+        </w:rPr>
+      </w:pPr>
+      <w:r>
+        <w:rPr>
+          <w:rFonts w:ascii="Times New Roman" w:hAnsi="Times New Roman" w:cs="Times New Roman"/>
+          <w:sz w:val="28"/>
+          <w:szCs w:val="24"/>
+        </w:rPr>
+        <w:t xml:space="preserve"> </w:t>
+      </w:r>
+      <w:r>
+        <w:rPr>
+          <w:rFonts w:ascii="Times New Roman" w:hAnsi="Times New Roman" w:cs="Times New Roman"/>
+          <w:sz w:val="28"/>
+          <w:szCs w:val="24"/>
+        </w:rPr>
+        <w:t xml:space="preserve">Модуль </w:t>
+      </w:r>
+      <w:r>
+        <w:rPr>
+          <w:rFonts w:ascii="Times New Roman" w:hAnsi="Times New Roman" w:cs="Times New Roman"/>
+          <w:sz w:val="28"/>
+          <w:szCs w:val="24"/>
+        </w:rPr>
+        <w:t>установки ограничения на выполнение метода по ролям</w:t>
       </w:r>
       <w:bookmarkStart w:id="0" w:name="_GoBack"/>
       <w:bookmarkEnd w:id="0"/>

</xml_diff>

<commit_message>
archive api: add auth module
</commit_message>
<xml_diff>
--- a/Bacs.API/Лабораторная работа №2/Модули.docx
+++ b/Bacs.API/Лабораторная работа №2/Модули.docx
@@ -361,8 +361,110 @@
         </w:rPr>
         <w:t>установки ограничения на выполнение метода по ролям</w:t>
       </w:r>
+    </w:p>
+    <w:p>
+      <w:pPr>
+        <w:pStyle w:val="a3"/>
+        <w:numPr>
+          <w:ilvl w:val="0"/>
+          <w:numId w:val="2"/>
+        </w:numPr>
+        <w:rPr>
+          <w:rFonts w:ascii="Times New Roman" w:hAnsi="Times New Roman" w:cs="Times New Roman"/>
+          <w:sz w:val="28"/>
+          <w:szCs w:val="24"/>
+        </w:rPr>
+      </w:pPr>
+      <w:r>
+        <w:rPr>
+          <w:rFonts w:ascii="Times New Roman" w:hAnsi="Times New Roman" w:cs="Times New Roman"/>
+          <w:sz w:val="28"/>
+          <w:szCs w:val="24"/>
+        </w:rPr>
+        <w:t>Подсистема авторизации</w:t>
+      </w:r>
+    </w:p>
+    <w:p>
+      <w:pPr>
+        <w:pStyle w:val="a3"/>
+        <w:numPr>
+          <w:ilvl w:val="1"/>
+          <w:numId w:val="2"/>
+        </w:numPr>
+        <w:rPr>
+          <w:rFonts w:ascii="Times New Roman" w:hAnsi="Times New Roman" w:cs="Times New Roman"/>
+          <w:sz w:val="28"/>
+          <w:szCs w:val="24"/>
+        </w:rPr>
+      </w:pPr>
+      <w:r>
+        <w:rPr>
+          <w:rFonts w:ascii="Times New Roman" w:hAnsi="Times New Roman" w:cs="Times New Roman"/>
+          <w:sz w:val="28"/>
+          <w:szCs w:val="24"/>
+        </w:rPr>
+        <w:t xml:space="preserve"> </w:t>
+      </w:r>
+      <w:r>
+        <w:rPr>
+          <w:rFonts w:ascii="Times New Roman" w:hAnsi="Times New Roman" w:cs="Times New Roman"/>
+          <w:sz w:val="28"/>
+          <w:szCs w:val="24"/>
+        </w:rPr>
+        <w:t xml:space="preserve">Модуль проверки правильности и существования </w:t>
+      </w:r>
+      <w:proofErr w:type="spellStart"/>
+      <w:r>
+        <w:rPr>
+          <w:rFonts w:ascii="Times New Roman" w:hAnsi="Times New Roman" w:cs="Times New Roman"/>
+          <w:sz w:val="28"/>
+          <w:szCs w:val="24"/>
+        </w:rPr>
+        <w:t>токена</w:t>
+      </w:r>
+      <w:proofErr w:type="spellEnd"/>
+    </w:p>
+    <w:p>
+      <w:pPr>
+        <w:pStyle w:val="a3"/>
+        <w:numPr>
+          <w:ilvl w:val="1"/>
+          <w:numId w:val="2"/>
+        </w:numPr>
+        <w:rPr>
+          <w:rFonts w:ascii="Times New Roman" w:hAnsi="Times New Roman" w:cs="Times New Roman"/>
+          <w:sz w:val="28"/>
+          <w:szCs w:val="24"/>
+        </w:rPr>
+      </w:pPr>
+      <w:r>
+        <w:rPr>
+          <w:rFonts w:ascii="Times New Roman" w:hAnsi="Times New Roman" w:cs="Times New Roman"/>
+          <w:sz w:val="28"/>
+          <w:szCs w:val="24"/>
+        </w:rPr>
+        <w:t xml:space="preserve"> </w:t>
+      </w:r>
+      <w:r>
+        <w:rPr>
+          <w:rFonts w:ascii="Times New Roman" w:hAnsi="Times New Roman" w:cs="Times New Roman"/>
+          <w:sz w:val="28"/>
+          <w:szCs w:val="24"/>
+        </w:rPr>
+        <w:t xml:space="preserve">Модуль получения данных из </w:t>
+      </w:r>
+      <w:proofErr w:type="spellStart"/>
+      <w:r>
+        <w:rPr>
+          <w:rFonts w:ascii="Times New Roman" w:hAnsi="Times New Roman" w:cs="Times New Roman"/>
+          <w:sz w:val="28"/>
+          <w:szCs w:val="24"/>
+        </w:rPr>
+        <w:t>токена</w:t>
+      </w:r>
       <w:bookmarkStart w:id="0" w:name="_GoBack"/>
       <w:bookmarkEnd w:id="0"/>
+      <w:proofErr w:type="spellEnd"/>
     </w:p>
     <w:sectPr>
       <w:pgSz w:w="11906" w:h="16838"/>

</xml_diff>

<commit_message>
archive api: add archive module
</commit_message>
<xml_diff>
--- a/Bacs.API/Лабораторная работа №2/Модули.docx
+++ b/Bacs.API/Лабораторная работа №2/Модули.docx
@@ -462,9 +462,83 @@
         </w:rPr>
         <w:t>токена</w:t>
       </w:r>
+      <w:proofErr w:type="spellEnd"/>
+    </w:p>
+    <w:p>
+      <w:pPr>
+        <w:pStyle w:val="a3"/>
+        <w:numPr>
+          <w:ilvl w:val="0"/>
+          <w:numId w:val="2"/>
+        </w:numPr>
+        <w:rPr>
+          <w:rFonts w:ascii="Times New Roman" w:hAnsi="Times New Roman" w:cs="Times New Roman"/>
+          <w:sz w:val="28"/>
+          <w:szCs w:val="24"/>
+        </w:rPr>
+      </w:pPr>
+      <w:r>
+        <w:rPr>
+          <w:rFonts w:ascii="Times New Roman" w:hAnsi="Times New Roman" w:cs="Times New Roman"/>
+          <w:sz w:val="28"/>
+          <w:szCs w:val="24"/>
+        </w:rPr>
+        <w:t>Подсистема управления архивом</w:t>
+      </w:r>
+      <w:r>
+        <w:rPr>
+          <w:rFonts w:ascii="Times New Roman" w:hAnsi="Times New Roman" w:cs="Times New Roman"/>
+          <w:sz w:val="28"/>
+          <w:szCs w:val="24"/>
+        </w:rPr>
+        <w:t xml:space="preserve"> </w:t>
+      </w:r>
+    </w:p>
+    <w:p>
+      <w:pPr>
+        <w:pStyle w:val="a3"/>
+        <w:numPr>
+          <w:ilvl w:val="1"/>
+          <w:numId w:val="2"/>
+        </w:numPr>
+        <w:rPr>
+          <w:rFonts w:ascii="Times New Roman" w:hAnsi="Times New Roman" w:cs="Times New Roman"/>
+          <w:sz w:val="28"/>
+          <w:szCs w:val="24"/>
+        </w:rPr>
+      </w:pPr>
+      <w:r>
+        <w:rPr>
+          <w:rFonts w:ascii="Times New Roman" w:hAnsi="Times New Roman" w:cs="Times New Roman"/>
+          <w:sz w:val="28"/>
+          <w:szCs w:val="24"/>
+        </w:rPr>
+        <w:t xml:space="preserve"> Модуль получения множества задач</w:t>
+      </w:r>
+    </w:p>
+    <w:p>
+      <w:pPr>
+        <w:pStyle w:val="a3"/>
+        <w:numPr>
+          <w:ilvl w:val="1"/>
+          <w:numId w:val="2"/>
+        </w:numPr>
+        <w:rPr>
+          <w:rFonts w:ascii="Times New Roman" w:hAnsi="Times New Roman" w:cs="Times New Roman"/>
+          <w:sz w:val="28"/>
+          <w:szCs w:val="24"/>
+        </w:rPr>
+      </w:pPr>
+      <w:r>
+        <w:rPr>
+          <w:rFonts w:ascii="Times New Roman" w:hAnsi="Times New Roman" w:cs="Times New Roman"/>
+          <w:sz w:val="28"/>
+          <w:szCs w:val="24"/>
+        </w:rPr>
+        <w:t xml:space="preserve"> Модуль получения ссылки на условие</w:t>
+      </w:r>
       <w:bookmarkStart w:id="0" w:name="_GoBack"/>
       <w:bookmarkEnd w:id="0"/>
-      <w:proofErr w:type="spellEnd"/>
     </w:p>
     <w:sectPr>
       <w:pgSz w:w="11906" w:h="16838"/>

</xml_diff>

<commit_message>
executor api: add solution queue module
</commit_message>
<xml_diff>
--- a/Bacs.API/Лабораторная работа №2/Модули.docx
+++ b/Bacs.API/Лабораторная работа №2/Модули.docx
@@ -536,6 +536,134 @@
           <w:szCs w:val="24"/>
         </w:rPr>
         <w:t xml:space="preserve"> Модуль получения ссылки на условие</w:t>
+      </w:r>
+    </w:p>
+    <w:p>
+      <w:pPr>
+        <w:rPr>
+          <w:rFonts w:ascii="Times New Roman" w:hAnsi="Times New Roman" w:cs="Times New Roman"/>
+          <w:sz w:val="28"/>
+          <w:szCs w:val="24"/>
+        </w:rPr>
+      </w:pPr>
+    </w:p>
+    <w:p>
+      <w:pPr>
+        <w:jc w:val="center"/>
+        <w:rPr>
+          <w:rFonts w:ascii="Times New Roman" w:hAnsi="Times New Roman" w:cs="Times New Roman"/>
+          <w:sz w:val="28"/>
+          <w:szCs w:val="24"/>
+          <w:lang w:val="en-US"/>
+        </w:rPr>
+      </w:pPr>
+      <w:r>
+        <w:rPr>
+          <w:rFonts w:ascii="Times New Roman" w:hAnsi="Times New Roman" w:cs="Times New Roman"/>
+          <w:sz w:val="28"/>
+          <w:szCs w:val="24"/>
+          <w:lang w:val="en-US"/>
+        </w:rPr>
+        <w:t>Executor API</w:t>
+      </w:r>
+    </w:p>
+    <w:p>
+      <w:pPr>
+        <w:pStyle w:val="a3"/>
+        <w:numPr>
+          <w:ilvl w:val="0"/>
+          <w:numId w:val="1"/>
+        </w:numPr>
+        <w:rPr>
+          <w:rFonts w:ascii="Times New Roman" w:hAnsi="Times New Roman" w:cs="Times New Roman"/>
+          <w:sz w:val="28"/>
+          <w:szCs w:val="24"/>
+          <w:lang w:val="en-US"/>
+        </w:rPr>
+      </w:pPr>
+      <w:r>
+        <w:rPr>
+          <w:rFonts w:ascii="Times New Roman" w:hAnsi="Times New Roman" w:cs="Times New Roman"/>
+          <w:sz w:val="28"/>
+          <w:szCs w:val="24"/>
+        </w:rPr>
+        <w:t>Очередь решений</w:t>
+      </w:r>
+    </w:p>
+    <w:p>
+      <w:pPr>
+        <w:pStyle w:val="a3"/>
+        <w:numPr>
+          <w:ilvl w:val="1"/>
+          <w:numId w:val="1"/>
+        </w:numPr>
+        <w:rPr>
+          <w:rFonts w:ascii="Times New Roman" w:hAnsi="Times New Roman" w:cs="Times New Roman"/>
+          <w:sz w:val="28"/>
+          <w:szCs w:val="24"/>
+        </w:rPr>
+      </w:pPr>
+      <w:r>
+        <w:rPr>
+          <w:rFonts w:ascii="Times New Roman" w:hAnsi="Times New Roman" w:cs="Times New Roman"/>
+          <w:sz w:val="28"/>
+          <w:szCs w:val="24"/>
+        </w:rPr>
+        <w:t xml:space="preserve"> </w:t>
+      </w:r>
+      <w:r>
+        <w:rPr>
+          <w:rFonts w:ascii="Times New Roman" w:hAnsi="Times New Roman" w:cs="Times New Roman"/>
+          <w:sz w:val="28"/>
+          <w:szCs w:val="24"/>
+        </w:rPr>
+        <w:t xml:space="preserve">Модуль добавления </w:t>
+      </w:r>
+      <w:r>
+        <w:rPr>
+          <w:rFonts w:ascii="Times New Roman" w:hAnsi="Times New Roman" w:cs="Times New Roman"/>
+          <w:sz w:val="28"/>
+          <w:szCs w:val="24"/>
+        </w:rPr>
+        <w:t>решения</w:t>
+      </w:r>
+      <w:r>
+        <w:rPr>
+          <w:rFonts w:ascii="Times New Roman" w:hAnsi="Times New Roman" w:cs="Times New Roman"/>
+          <w:sz w:val="28"/>
+          <w:szCs w:val="24"/>
+        </w:rPr>
+        <w:t xml:space="preserve"> в очередь</w:t>
+      </w:r>
+    </w:p>
+    <w:p>
+      <w:pPr>
+        <w:pStyle w:val="a3"/>
+        <w:numPr>
+          <w:ilvl w:val="1"/>
+          <w:numId w:val="1"/>
+        </w:numPr>
+        <w:rPr>
+          <w:rFonts w:ascii="Times New Roman" w:hAnsi="Times New Roman" w:cs="Times New Roman"/>
+          <w:sz w:val="28"/>
+          <w:szCs w:val="24"/>
+        </w:rPr>
+      </w:pPr>
+      <w:r>
+        <w:rPr>
+          <w:rFonts w:ascii="Times New Roman" w:hAnsi="Times New Roman" w:cs="Times New Roman"/>
+          <w:sz w:val="28"/>
+          <w:szCs w:val="24"/>
+        </w:rPr>
+        <w:t xml:space="preserve"> </w:t>
+      </w:r>
+      <w:r>
+        <w:rPr>
+          <w:rFonts w:ascii="Times New Roman" w:hAnsi="Times New Roman" w:cs="Times New Roman"/>
+          <w:sz w:val="28"/>
+          <w:szCs w:val="24"/>
+        </w:rPr>
+        <w:t>Модуль получения результата из очереди</w:t>
       </w:r>
       <w:bookmarkStart w:id="0" w:name="_GoBack"/>
       <w:bookmarkEnd w:id="0"/>

</xml_diff>

<commit_message>
executor api: executor api (frontend) module
</commit_message>
<xml_diff>
--- a/Bacs.API/Лабораторная работа №2/Модули.docx
+++ b/Bacs.API/Лабораторная работа №2/Модули.docx
@@ -664,6 +664,223 @@
           <w:szCs w:val="24"/>
         </w:rPr>
         <w:t>Модуль получения результата из очереди</w:t>
+      </w:r>
+    </w:p>
+    <w:p>
+      <w:pPr>
+        <w:pStyle w:val="a3"/>
+        <w:numPr>
+          <w:ilvl w:val="0"/>
+          <w:numId w:val="1"/>
+        </w:numPr>
+        <w:rPr>
+          <w:rFonts w:ascii="Times New Roman" w:hAnsi="Times New Roman" w:cs="Times New Roman"/>
+          <w:sz w:val="28"/>
+          <w:szCs w:val="24"/>
+          <w:lang w:val="en-US"/>
+        </w:rPr>
+      </w:pPr>
+      <w:r>
+        <w:rPr>
+          <w:rFonts w:ascii="Times New Roman" w:hAnsi="Times New Roman" w:cs="Times New Roman"/>
+          <w:sz w:val="28"/>
+          <w:szCs w:val="24"/>
+          <w:lang w:val="en-US"/>
+        </w:rPr>
+        <w:t>Executor API</w:t>
+      </w:r>
+      <w:r>
+        <w:rPr>
+          <w:rFonts w:ascii="Times New Roman" w:hAnsi="Times New Roman" w:cs="Times New Roman"/>
+          <w:sz w:val="28"/>
+          <w:szCs w:val="24"/>
+          <w:lang w:val="en-US"/>
+        </w:rPr>
+        <w:t xml:space="preserve"> (Backend)</w:t>
+      </w:r>
+    </w:p>
+    <w:p>
+      <w:pPr>
+        <w:pStyle w:val="a3"/>
+        <w:numPr>
+          <w:ilvl w:val="1"/>
+          <w:numId w:val="1"/>
+        </w:numPr>
+        <w:rPr>
+          <w:rFonts w:ascii="Times New Roman" w:hAnsi="Times New Roman" w:cs="Times New Roman"/>
+          <w:sz w:val="28"/>
+          <w:szCs w:val="24"/>
+        </w:rPr>
+      </w:pPr>
+      <w:r>
+        <w:rPr>
+          <w:rFonts w:ascii="Times New Roman" w:hAnsi="Times New Roman" w:cs="Times New Roman"/>
+          <w:sz w:val="28"/>
+          <w:szCs w:val="24"/>
+        </w:rPr>
+        <w:t xml:space="preserve"> </w:t>
+      </w:r>
+      <w:r>
+        <w:rPr>
+          <w:rFonts w:ascii="Times New Roman" w:hAnsi="Times New Roman" w:cs="Times New Roman"/>
+          <w:sz w:val="28"/>
+          <w:szCs w:val="24"/>
+        </w:rPr>
+        <w:t>Модуль отправки множества</w:t>
+      </w:r>
+      <w:r>
+        <w:rPr>
+          <w:rFonts w:ascii="Times New Roman" w:hAnsi="Times New Roman" w:cs="Times New Roman"/>
+          <w:sz w:val="28"/>
+          <w:szCs w:val="24"/>
+        </w:rPr>
+        <w:t xml:space="preserve"> решений на проверку</w:t>
+      </w:r>
+    </w:p>
+    <w:p>
+      <w:pPr>
+        <w:pStyle w:val="a3"/>
+        <w:numPr>
+          <w:ilvl w:val="1"/>
+          <w:numId w:val="1"/>
+        </w:numPr>
+        <w:rPr>
+          <w:rFonts w:ascii="Times New Roman" w:hAnsi="Times New Roman" w:cs="Times New Roman"/>
+          <w:sz w:val="28"/>
+          <w:szCs w:val="24"/>
+        </w:rPr>
+      </w:pPr>
+      <w:r>
+        <w:rPr>
+          <w:rFonts w:ascii="Times New Roman" w:hAnsi="Times New Roman" w:cs="Times New Roman"/>
+          <w:sz w:val="28"/>
+          <w:szCs w:val="24"/>
+        </w:rPr>
+        <w:t xml:space="preserve"> </w:t>
+      </w:r>
+      <w:r>
+        <w:rPr>
+          <w:rFonts w:ascii="Times New Roman" w:hAnsi="Times New Roman" w:cs="Times New Roman"/>
+          <w:sz w:val="28"/>
+          <w:szCs w:val="24"/>
+        </w:rPr>
+        <w:t>Модуль перепроверки множества</w:t>
+      </w:r>
+      <w:r>
+        <w:rPr>
+          <w:rFonts w:ascii="Times New Roman" w:hAnsi="Times New Roman" w:cs="Times New Roman"/>
+          <w:sz w:val="28"/>
+          <w:szCs w:val="24"/>
+        </w:rPr>
+        <w:t xml:space="preserve"> решений</w:t>
+      </w:r>
+    </w:p>
+    <w:p>
+      <w:pPr>
+        <w:pStyle w:val="a3"/>
+        <w:numPr>
+          <w:ilvl w:val="1"/>
+          <w:numId w:val="1"/>
+        </w:numPr>
+        <w:rPr>
+          <w:rFonts w:ascii="Times New Roman" w:hAnsi="Times New Roman" w:cs="Times New Roman"/>
+          <w:sz w:val="28"/>
+          <w:szCs w:val="24"/>
+        </w:rPr>
+      </w:pPr>
+      <w:r>
+        <w:rPr>
+          <w:rFonts w:ascii="Times New Roman" w:hAnsi="Times New Roman" w:cs="Times New Roman"/>
+          <w:sz w:val="28"/>
+          <w:szCs w:val="24"/>
+        </w:rPr>
+        <w:t xml:space="preserve"> </w:t>
+      </w:r>
+      <w:r>
+        <w:rPr>
+          <w:rFonts w:ascii="Times New Roman" w:hAnsi="Times New Roman" w:cs="Times New Roman"/>
+          <w:sz w:val="28"/>
+          <w:szCs w:val="24"/>
+        </w:rPr>
+        <w:t>Модуль получения множества</w:t>
+      </w:r>
+      <w:r>
+        <w:rPr>
+          <w:rFonts w:ascii="Times New Roman" w:hAnsi="Times New Roman" w:cs="Times New Roman"/>
+          <w:sz w:val="28"/>
+          <w:szCs w:val="24"/>
+        </w:rPr>
+        <w:t xml:space="preserve"> результатов</w:t>
+      </w:r>
+    </w:p>
+    <w:p>
+      <w:pPr>
+        <w:pStyle w:val="a3"/>
+        <w:numPr>
+          <w:ilvl w:val="1"/>
+          <w:numId w:val="1"/>
+        </w:numPr>
+        <w:rPr>
+          <w:rFonts w:ascii="Times New Roman" w:hAnsi="Times New Roman" w:cs="Times New Roman"/>
+          <w:sz w:val="28"/>
+          <w:szCs w:val="24"/>
+        </w:rPr>
+      </w:pPr>
+      <w:r>
+        <w:rPr>
+          <w:rFonts w:ascii="Times New Roman" w:hAnsi="Times New Roman" w:cs="Times New Roman"/>
+          <w:sz w:val="28"/>
+          <w:szCs w:val="24"/>
+        </w:rPr>
+        <w:t xml:space="preserve"> </w:t>
+      </w:r>
+      <w:r>
+        <w:rPr>
+          <w:rFonts w:ascii="Times New Roman" w:hAnsi="Times New Roman" w:cs="Times New Roman"/>
+          <w:sz w:val="28"/>
+          <w:szCs w:val="24"/>
+        </w:rPr>
+        <w:t xml:space="preserve">Модуль получения </w:t>
+      </w:r>
+      <w:r>
+        <w:rPr>
+          <w:rFonts w:ascii="Times New Roman" w:hAnsi="Times New Roman" w:cs="Times New Roman"/>
+          <w:sz w:val="28"/>
+          <w:szCs w:val="24"/>
+        </w:rPr>
+        <w:t>спис</w:t>
+      </w:r>
+      <w:r>
+        <w:rPr>
+          <w:rFonts w:ascii="Times New Roman" w:hAnsi="Times New Roman" w:cs="Times New Roman"/>
+          <w:sz w:val="28"/>
+          <w:szCs w:val="24"/>
+        </w:rPr>
+        <w:t>к</w:t>
+      </w:r>
+      <w:r>
+        <w:rPr>
+          <w:rFonts w:ascii="Times New Roman" w:hAnsi="Times New Roman" w:cs="Times New Roman"/>
+          <w:sz w:val="28"/>
+          <w:szCs w:val="24"/>
+        </w:rPr>
+        <w:t>а</w:t>
+      </w:r>
+      <w:r>
+        <w:rPr>
+          <w:rFonts w:ascii="Times New Roman" w:hAnsi="Times New Roman" w:cs="Times New Roman"/>
+          <w:sz w:val="28"/>
+          <w:szCs w:val="24"/>
+        </w:rPr>
+        <w:t xml:space="preserve"> поддерж</w:t>
+      </w:r>
+      <w:r>
+        <w:rPr>
+          <w:rFonts w:ascii="Times New Roman" w:hAnsi="Times New Roman" w:cs="Times New Roman"/>
+          <w:sz w:val="28"/>
+          <w:szCs w:val="24"/>
+        </w:rPr>
+        <w:t>иваемых языков программирования</w:t>
       </w:r>
       <w:bookmarkStart w:id="0" w:name="_GoBack"/>
       <w:bookmarkEnd w:id="0"/>

</xml_diff>

<commit_message>
executor api: executor api spec (frontend) module
</commit_message>
<xml_diff>
--- a/Bacs.API/Лабораторная работа №2/Модули.docx
+++ b/Bacs.API/Лабораторная работа №2/Модули.docx
@@ -881,6 +881,77 @@
           <w:szCs w:val="24"/>
         </w:rPr>
         <w:t>иваемых языков программирования</w:t>
+      </w:r>
+    </w:p>
+    <w:p>
+      <w:pPr>
+        <w:pStyle w:val="a3"/>
+        <w:numPr>
+          <w:ilvl w:val="0"/>
+          <w:numId w:val="1"/>
+        </w:numPr>
+        <w:rPr>
+          <w:rFonts w:ascii="Times New Roman" w:hAnsi="Times New Roman" w:cs="Times New Roman"/>
+          <w:sz w:val="28"/>
+          <w:szCs w:val="24"/>
+        </w:rPr>
+      </w:pPr>
+      <w:r>
+        <w:rPr>
+          <w:rFonts w:ascii="Times New Roman" w:hAnsi="Times New Roman" w:cs="Times New Roman"/>
+          <w:sz w:val="28"/>
+          <w:szCs w:val="24"/>
+          <w:lang w:val="en-US"/>
+        </w:rPr>
+        <w:t xml:space="preserve">Executor API </w:t>
+      </w:r>
+      <w:r>
+        <w:rPr>
+          <w:rFonts w:ascii="Times New Roman" w:hAnsi="Times New Roman" w:cs="Times New Roman"/>
+          <w:sz w:val="28"/>
+          <w:szCs w:val="24"/>
+          <w:lang w:val="en-US"/>
+        </w:rPr>
+        <w:t xml:space="preserve">Spec </w:t>
+      </w:r>
+      <w:r>
+        <w:rPr>
+          <w:rFonts w:ascii="Times New Roman" w:hAnsi="Times New Roman" w:cs="Times New Roman"/>
+          <w:sz w:val="28"/>
+          <w:szCs w:val="24"/>
+          <w:lang w:val="en-US"/>
+        </w:rPr>
+        <w:t>(Frontend)</w:t>
+      </w:r>
+      <w:r>
+        <w:rPr>
+          <w:rFonts w:ascii="Times New Roman" w:hAnsi="Times New Roman" w:cs="Times New Roman"/>
+          <w:sz w:val="28"/>
+          <w:szCs w:val="24"/>
+        </w:rPr>
+        <w:t xml:space="preserve"> </w:t>
+      </w:r>
+    </w:p>
+    <w:p>
+      <w:pPr>
+        <w:pStyle w:val="a3"/>
+        <w:numPr>
+          <w:ilvl w:val="1"/>
+          <w:numId w:val="1"/>
+        </w:numPr>
+        <w:rPr>
+          <w:rFonts w:ascii="Times New Roman" w:hAnsi="Times New Roman" w:cs="Times New Roman"/>
+          <w:sz w:val="28"/>
+          <w:szCs w:val="24"/>
+        </w:rPr>
+      </w:pPr>
+      <w:r>
+        <w:rPr>
+          <w:rFonts w:ascii="Times New Roman" w:hAnsi="Times New Roman" w:cs="Times New Roman"/>
+          <w:sz w:val="28"/>
+          <w:szCs w:val="24"/>
+        </w:rPr>
+        <w:t xml:space="preserve"> Модуль страницы спецификации</w:t>
       </w:r>
       <w:bookmarkStart w:id="0" w:name="_GoBack"/>
       <w:bookmarkEnd w:id="0"/>

</xml_diff>

<commit_message>
executor api: add repo module
</commit_message>
<xml_diff>
--- a/Bacs.API/Лабораторная работа №2/Модули.docx
+++ b/Bacs.API/Лабораторная работа №2/Модули.docx
@@ -952,6 +952,126 @@
           <w:szCs w:val="24"/>
         </w:rPr>
         <w:t xml:space="preserve"> Модуль страницы спецификации</w:t>
+      </w:r>
+    </w:p>
+    <w:p>
+      <w:pPr>
+        <w:pStyle w:val="a3"/>
+        <w:numPr>
+          <w:ilvl w:val="0"/>
+          <w:numId w:val="1"/>
+        </w:numPr>
+        <w:rPr>
+          <w:rFonts w:ascii="Times New Roman" w:hAnsi="Times New Roman" w:cs="Times New Roman"/>
+          <w:sz w:val="28"/>
+          <w:szCs w:val="24"/>
+        </w:rPr>
+      </w:pPr>
+      <w:r>
+        <w:rPr>
+          <w:rFonts w:ascii="Times New Roman" w:hAnsi="Times New Roman" w:cs="Times New Roman"/>
+          <w:sz w:val="28"/>
+          <w:szCs w:val="24"/>
+        </w:rPr>
+        <w:t xml:space="preserve">Подсистема </w:t>
+      </w:r>
+      <w:proofErr w:type="spellStart"/>
+      <w:r>
+        <w:rPr>
+          <w:rFonts w:ascii="Times New Roman" w:hAnsi="Times New Roman" w:cs="Times New Roman"/>
+          <w:sz w:val="28"/>
+          <w:szCs w:val="24"/>
+        </w:rPr>
+        <w:t>репозиториев</w:t>
+      </w:r>
+      <w:proofErr w:type="spellEnd"/>
+    </w:p>
+    <w:p>
+      <w:pPr>
+        <w:pStyle w:val="a3"/>
+        <w:numPr>
+          <w:ilvl w:val="1"/>
+          <w:numId w:val="1"/>
+        </w:numPr>
+        <w:rPr>
+          <w:rFonts w:ascii="Times New Roman" w:hAnsi="Times New Roman" w:cs="Times New Roman"/>
+          <w:sz w:val="28"/>
+          <w:szCs w:val="24"/>
+        </w:rPr>
+      </w:pPr>
+      <w:r>
+        <w:rPr>
+          <w:rFonts w:ascii="Times New Roman" w:hAnsi="Times New Roman" w:cs="Times New Roman"/>
+          <w:sz w:val="28"/>
+          <w:szCs w:val="24"/>
+        </w:rPr>
+        <w:t xml:space="preserve"> Модуль добавления записи</w:t>
+      </w:r>
+    </w:p>
+    <w:p>
+      <w:pPr>
+        <w:pStyle w:val="a3"/>
+        <w:numPr>
+          <w:ilvl w:val="1"/>
+          <w:numId w:val="1"/>
+        </w:numPr>
+        <w:rPr>
+          <w:rFonts w:ascii="Times New Roman" w:hAnsi="Times New Roman" w:cs="Times New Roman"/>
+          <w:sz w:val="28"/>
+          <w:szCs w:val="24"/>
+        </w:rPr>
+      </w:pPr>
+      <w:r>
+        <w:rPr>
+          <w:rFonts w:ascii="Times New Roman" w:hAnsi="Times New Roman" w:cs="Times New Roman"/>
+          <w:sz w:val="28"/>
+          <w:szCs w:val="24"/>
+        </w:rPr>
+        <w:t xml:space="preserve"> Модуль получения записи</w:t>
+      </w:r>
+    </w:p>
+    <w:p>
+      <w:pPr>
+        <w:pStyle w:val="a3"/>
+        <w:numPr>
+          <w:ilvl w:val="1"/>
+          <w:numId w:val="1"/>
+        </w:numPr>
+        <w:rPr>
+          <w:rFonts w:ascii="Times New Roman" w:hAnsi="Times New Roman" w:cs="Times New Roman"/>
+          <w:sz w:val="28"/>
+          <w:szCs w:val="24"/>
+        </w:rPr>
+      </w:pPr>
+      <w:r>
+        <w:rPr>
+          <w:rFonts w:ascii="Times New Roman" w:hAnsi="Times New Roman" w:cs="Times New Roman"/>
+          <w:sz w:val="28"/>
+          <w:szCs w:val="24"/>
+        </w:rPr>
+        <w:t xml:space="preserve"> Модуль обновления записи</w:t>
+      </w:r>
+    </w:p>
+    <w:p>
+      <w:pPr>
+        <w:pStyle w:val="a3"/>
+        <w:numPr>
+          <w:ilvl w:val="1"/>
+          <w:numId w:val="1"/>
+        </w:numPr>
+        <w:rPr>
+          <w:rFonts w:ascii="Times New Roman" w:hAnsi="Times New Roman" w:cs="Times New Roman"/>
+          <w:sz w:val="28"/>
+          <w:szCs w:val="24"/>
+        </w:rPr>
+      </w:pPr>
+      <w:r>
+        <w:rPr>
+          <w:rFonts w:ascii="Times New Roman" w:hAnsi="Times New Roman" w:cs="Times New Roman"/>
+          <w:sz w:val="28"/>
+          <w:szCs w:val="24"/>
+        </w:rPr>
+        <w:t xml:space="preserve"> Модуль удаления записи</w:t>
       </w:r>
       <w:bookmarkStart w:id="0" w:name="_GoBack"/>
       <w:bookmarkEnd w:id="0"/>

</xml_diff>

<commit_message>
executor api: add role module
</commit_message>
<xml_diff>
--- a/Bacs.API/Лабораторная работа №2/Модули.docx
+++ b/Bacs.API/Лабораторная работа №2/Модули.docx
@@ -1072,6 +1072,51 @@
           <w:szCs w:val="24"/>
         </w:rPr>
         <w:t xml:space="preserve"> Модуль удаления записи</w:t>
+      </w:r>
+    </w:p>
+    <w:p>
+      <w:pPr>
+        <w:pStyle w:val="a3"/>
+        <w:numPr>
+          <w:ilvl w:val="0"/>
+          <w:numId w:val="1"/>
+        </w:numPr>
+        <w:rPr>
+          <w:rFonts w:ascii="Times New Roman" w:hAnsi="Times New Roman" w:cs="Times New Roman"/>
+          <w:sz w:val="28"/>
+          <w:szCs w:val="24"/>
+        </w:rPr>
+      </w:pPr>
+      <w:r>
+        <w:rPr>
+          <w:rFonts w:ascii="Times New Roman" w:hAnsi="Times New Roman" w:cs="Times New Roman"/>
+          <w:sz w:val="28"/>
+          <w:szCs w:val="24"/>
+        </w:rPr>
+        <w:lastRenderedPageBreak/>
+        <w:t>Подсистема ролей</w:t>
+      </w:r>
+    </w:p>
+    <w:p>
+      <w:pPr>
+        <w:pStyle w:val="a3"/>
+        <w:numPr>
+          <w:ilvl w:val="1"/>
+          <w:numId w:val="1"/>
+        </w:numPr>
+        <w:rPr>
+          <w:rFonts w:ascii="Times New Roman" w:hAnsi="Times New Roman" w:cs="Times New Roman"/>
+          <w:sz w:val="28"/>
+          <w:szCs w:val="24"/>
+        </w:rPr>
+      </w:pPr>
+      <w:r>
+        <w:rPr>
+          <w:rFonts w:ascii="Times New Roman" w:hAnsi="Times New Roman" w:cs="Times New Roman"/>
+          <w:sz w:val="28"/>
+          <w:szCs w:val="24"/>
+        </w:rPr>
+        <w:t xml:space="preserve"> Модуль установки ограничения на выполнение метода по ролям</w:t>
       </w:r>
       <w:bookmarkStart w:id="0" w:name="_GoBack"/>
       <w:bookmarkEnd w:id="0"/>

</xml_diff>

<commit_message>
executor api: add auth module
</commit_message>
<xml_diff>
--- a/Bacs.API/Лабораторная работа №2/Модули.docx
+++ b/Bacs.API/Лабораторная работа №2/Модули.docx
@@ -1118,8 +1118,102 @@
         </w:rPr>
         <w:t xml:space="preserve"> Модуль установки ограничения на выполнение метода по ролям</w:t>
       </w:r>
+    </w:p>
+    <w:p>
+      <w:pPr>
+        <w:pStyle w:val="a3"/>
+        <w:numPr>
+          <w:ilvl w:val="0"/>
+          <w:numId w:val="1"/>
+        </w:numPr>
+        <w:rPr>
+          <w:rFonts w:ascii="Times New Roman" w:hAnsi="Times New Roman" w:cs="Times New Roman"/>
+          <w:sz w:val="28"/>
+          <w:szCs w:val="24"/>
+        </w:rPr>
+      </w:pPr>
+      <w:r>
+        <w:rPr>
+          <w:rFonts w:ascii="Times New Roman" w:hAnsi="Times New Roman" w:cs="Times New Roman"/>
+          <w:sz w:val="28"/>
+          <w:szCs w:val="24"/>
+        </w:rPr>
+        <w:t>Подсистема авторизации</w:t>
+      </w:r>
+    </w:p>
+    <w:p>
+      <w:pPr>
+        <w:pStyle w:val="a3"/>
+        <w:numPr>
+          <w:ilvl w:val="1"/>
+          <w:numId w:val="1"/>
+        </w:numPr>
+        <w:rPr>
+          <w:rFonts w:ascii="Times New Roman" w:hAnsi="Times New Roman" w:cs="Times New Roman"/>
+          <w:sz w:val="28"/>
+          <w:szCs w:val="24"/>
+        </w:rPr>
+      </w:pPr>
+      <w:r>
+        <w:rPr>
+          <w:rFonts w:ascii="Times New Roman" w:hAnsi="Times New Roman" w:cs="Times New Roman"/>
+          <w:sz w:val="28"/>
+          <w:szCs w:val="24"/>
+        </w:rPr>
+        <w:t xml:space="preserve"> Модуль проверки правильности и существования </w:t>
+      </w:r>
+      <w:proofErr w:type="spellStart"/>
+      <w:r>
+        <w:rPr>
+          <w:rFonts w:ascii="Times New Roman" w:hAnsi="Times New Roman" w:cs="Times New Roman"/>
+          <w:sz w:val="28"/>
+          <w:szCs w:val="24"/>
+        </w:rPr>
+        <w:t>токена</w:t>
+      </w:r>
+      <w:proofErr w:type="spellEnd"/>
+    </w:p>
+    <w:p>
+      <w:pPr>
+        <w:pStyle w:val="a3"/>
+        <w:numPr>
+          <w:ilvl w:val="1"/>
+          <w:numId w:val="1"/>
+        </w:numPr>
+        <w:rPr>
+          <w:rFonts w:ascii="Times New Roman" w:hAnsi="Times New Roman" w:cs="Times New Roman"/>
+          <w:sz w:val="28"/>
+          <w:szCs w:val="24"/>
+        </w:rPr>
+      </w:pPr>
+      <w:r>
+        <w:rPr>
+          <w:rFonts w:ascii="Times New Roman" w:hAnsi="Times New Roman" w:cs="Times New Roman"/>
+          <w:sz w:val="28"/>
+          <w:szCs w:val="24"/>
+        </w:rPr>
+        <w:t xml:space="preserve"> </w:t>
+      </w:r>
+      <w:r>
+        <w:rPr>
+          <w:rFonts w:ascii="Times New Roman" w:hAnsi="Times New Roman" w:cs="Times New Roman"/>
+          <w:sz w:val="28"/>
+          <w:szCs w:val="24"/>
+        </w:rPr>
+        <w:t xml:space="preserve">Модуль получения данных из </w:t>
+      </w:r>
+      <w:proofErr w:type="spellStart"/>
+      <w:r>
+        <w:rPr>
+          <w:rFonts w:ascii="Times New Roman" w:hAnsi="Times New Roman" w:cs="Times New Roman"/>
+          <w:sz w:val="28"/>
+          <w:szCs w:val="24"/>
+        </w:rPr>
+        <w:t>токена</w:t>
+      </w:r>
       <w:bookmarkStart w:id="0" w:name="_GoBack"/>
       <w:bookmarkEnd w:id="0"/>
+      <w:proofErr w:type="spellEnd"/>
     </w:p>
     <w:sectPr>
       <w:pgSz w:w="11906" w:h="16838"/>

</xml_diff>

<commit_message>
executor api: add testing module
</commit_message>
<xml_diff>
--- a/Bacs.API/Лабораторная работа №2/Модули.docx
+++ b/Bacs.API/Лабораторная работа №2/Модули.docx
@@ -1211,9 +1211,136 @@
         </w:rPr>
         <w:t>токена</w:t>
       </w:r>
+      <w:proofErr w:type="spellEnd"/>
+    </w:p>
+    <w:p>
+      <w:pPr>
+        <w:pStyle w:val="a3"/>
+        <w:numPr>
+          <w:ilvl w:val="0"/>
+          <w:numId w:val="1"/>
+        </w:numPr>
+        <w:rPr>
+          <w:rFonts w:ascii="Times New Roman" w:hAnsi="Times New Roman" w:cs="Times New Roman"/>
+          <w:sz w:val="28"/>
+          <w:szCs w:val="24"/>
+          <w:lang w:val="en-US"/>
+        </w:rPr>
+      </w:pPr>
+      <w:r>
+        <w:rPr>
+          <w:rFonts w:ascii="Times New Roman" w:hAnsi="Times New Roman" w:cs="Times New Roman"/>
+          <w:sz w:val="28"/>
+          <w:szCs w:val="24"/>
+        </w:rPr>
+        <w:t>Подсистема тестирования задач</w:t>
+      </w:r>
+    </w:p>
+    <w:p>
+      <w:pPr>
+        <w:pStyle w:val="a3"/>
+        <w:numPr>
+          <w:ilvl w:val="1"/>
+          <w:numId w:val="1"/>
+        </w:numPr>
+        <w:rPr>
+          <w:rFonts w:ascii="Times New Roman" w:hAnsi="Times New Roman" w:cs="Times New Roman"/>
+          <w:sz w:val="28"/>
+          <w:szCs w:val="24"/>
+        </w:rPr>
+      </w:pPr>
+      <w:r>
+        <w:rPr>
+          <w:rFonts w:ascii="Times New Roman" w:hAnsi="Times New Roman" w:cs="Times New Roman"/>
+          <w:sz w:val="28"/>
+          <w:szCs w:val="24"/>
+        </w:rPr>
+        <w:t xml:space="preserve"> Модуль отправки множества</w:t>
+      </w:r>
+      <w:r>
+        <w:rPr>
+          <w:rFonts w:ascii="Times New Roman" w:hAnsi="Times New Roman" w:cs="Times New Roman"/>
+          <w:sz w:val="28"/>
+          <w:szCs w:val="24"/>
+        </w:rPr>
+        <w:t xml:space="preserve"> решений на проверку</w:t>
+      </w:r>
       <w:bookmarkStart w:id="0" w:name="_GoBack"/>
       <w:bookmarkEnd w:id="0"/>
-      <w:proofErr w:type="spellEnd"/>
+    </w:p>
+    <w:p>
+      <w:pPr>
+        <w:pStyle w:val="a3"/>
+        <w:numPr>
+          <w:ilvl w:val="1"/>
+          <w:numId w:val="1"/>
+        </w:numPr>
+        <w:rPr>
+          <w:rFonts w:ascii="Times New Roman" w:hAnsi="Times New Roman" w:cs="Times New Roman"/>
+          <w:sz w:val="28"/>
+          <w:szCs w:val="24"/>
+        </w:rPr>
+      </w:pPr>
+      <w:r>
+        <w:rPr>
+          <w:rFonts w:ascii="Times New Roman" w:hAnsi="Times New Roman" w:cs="Times New Roman"/>
+          <w:sz w:val="28"/>
+          <w:szCs w:val="24"/>
+        </w:rPr>
+        <w:t xml:space="preserve"> Модуль перепроверки множества</w:t>
+      </w:r>
+      <w:r>
+        <w:rPr>
+          <w:rFonts w:ascii="Times New Roman" w:hAnsi="Times New Roman" w:cs="Times New Roman"/>
+          <w:sz w:val="28"/>
+          <w:szCs w:val="24"/>
+        </w:rPr>
+        <w:t xml:space="preserve"> решений</w:t>
+      </w:r>
+    </w:p>
+    <w:p>
+      <w:pPr>
+        <w:pStyle w:val="a3"/>
+        <w:numPr>
+          <w:ilvl w:val="1"/>
+          <w:numId w:val="1"/>
+        </w:numPr>
+        <w:rPr>
+          <w:rFonts w:ascii="Times New Roman" w:hAnsi="Times New Roman" w:cs="Times New Roman"/>
+          <w:sz w:val="28"/>
+          <w:szCs w:val="24"/>
+        </w:rPr>
+      </w:pPr>
+      <w:r>
+        <w:rPr>
+          <w:rFonts w:ascii="Times New Roman" w:hAnsi="Times New Roman" w:cs="Times New Roman"/>
+          <w:sz w:val="28"/>
+          <w:szCs w:val="24"/>
+        </w:rPr>
+        <w:t xml:space="preserve"> Модуль получения множества результатов</w:t>
+      </w:r>
+    </w:p>
+    <w:p>
+      <w:pPr>
+        <w:pStyle w:val="a3"/>
+        <w:numPr>
+          <w:ilvl w:val="1"/>
+          <w:numId w:val="1"/>
+        </w:numPr>
+        <w:rPr>
+          <w:rFonts w:ascii="Times New Roman" w:hAnsi="Times New Roman" w:cs="Times New Roman"/>
+          <w:sz w:val="28"/>
+          <w:szCs w:val="24"/>
+        </w:rPr>
+      </w:pPr>
+      <w:r>
+        <w:rPr>
+          <w:rFonts w:ascii="Times New Roman" w:hAnsi="Times New Roman" w:cs="Times New Roman"/>
+          <w:sz w:val="28"/>
+          <w:szCs w:val="24"/>
+        </w:rPr>
+        <w:t xml:space="preserve"> Модуль получения списка поддерживаемых языков программирования</w:t>
+      </w:r>
     </w:p>
     <w:sectPr>
       <w:pgSz w:w="11906" w:h="16838"/>

</xml_diff>